<commit_message>
happy with the ouput
</commit_message>
<xml_diff>
--- a/14.AI Project Proposal/project_proposal.docx
+++ b/14.AI Project Proposal/project_proposal.docx
@@ -26,7 +26,11 @@
         <w:t>Project Title</w:t>
       </w:r>
     </w:p>
-    <w:p/>
+    <w:p>
+      <w:r>
+        <w:t>Hand Control App</w:t>
+      </w:r>
+    </w:p>
     <w:p>
       <w:pPr>
         <w:pStyle w:val="Heading2"/>
@@ -44,7 +48,11 @@
         <w:t>Project Summary</w:t>
       </w:r>
     </w:p>
-    <w:p/>
+    <w:p>
+      <w:r>
+        <w:t>Develop an Android application that uses the front‑facing camera to recognize hand gestures and translates them into system commands, providing a touch‑free experience similar to Huawei/Honor hand‑control features.</w:t>
+      </w:r>
+    </w:p>
     <w:p>
       <w:pPr>
         <w:pStyle w:val="Heading2"/>
@@ -55,6 +63,38 @@
     </w:p>
     <w:p>
       <w:pPr>
+        <w:pStyle w:val="ListBullet"/>
+      </w:pPr>
+      <w:r>
+        <w:t>Enable users to scroll, swipe and take screenshots using hand gestures.</w:t>
+      </w:r>
+    </w:p>
+    <w:p>
+      <w:pPr>
+        <w:pStyle w:val="ListBullet"/>
+      </w:pPr>
+      <w:r>
+        <w:t>Implement smart activation that works only when the user is looking at the screen.</w:t>
+      </w:r>
+    </w:p>
+    <w:p>
+      <w:pPr>
+        <w:pStyle w:val="ListBullet"/>
+      </w:pPr>
+      <w:r>
+        <w:t>Provide a robust, on‑device gesture recognition solution with low latency and minimal battery impact.</w:t>
+      </w:r>
+    </w:p>
+    <w:p>
+      <w:pPr>
+        <w:pStyle w:val="ListBullet"/>
+      </w:pPr>
+      <w:r>
+        <w:t>Improve accessibility for users who cannot easily touch the screen.</w:t>
+      </w:r>
+    </w:p>
+    <w:p>
+      <w:pPr>
         <w:pStyle w:val="Heading1"/>
       </w:pPr>
       <w:r>
@@ -71,13 +111,41 @@
     </w:p>
     <w:p>
       <w:pPr>
+        <w:pStyle w:val="ListBullet"/>
+      </w:pPr>
+      <w:r>
+        <w:t>Create a market‑ready hands‑free control app for Android.</w:t>
+      </w:r>
+    </w:p>
+    <w:p>
+      <w:pPr>
+        <w:pStyle w:val="ListBullet"/>
+      </w:pPr>
+      <w:r>
+        <w:t>Increase accessibility and convenience for a broad user base.</w:t>
+      </w:r>
+    </w:p>
+    <w:p>
+      <w:pPr>
+        <w:pStyle w:val="ListBullet"/>
+      </w:pPr>
+      <w:r>
+        <w:t>Establish a revenue stream through app sales or premium features.</w:t>
+      </w:r>
+    </w:p>
+    <w:p>
+      <w:pPr>
         <w:pStyle w:val="Heading2"/>
       </w:pPr>
       <w:r>
         <w:t>Target Audience</w:t>
       </w:r>
     </w:p>
-    <w:p/>
+    <w:p>
+      <w:r>
+        <w:t>Android smartphone users, especially those seeking hands‑free interaction or requiring accessibility assistance.</w:t>
+      </w:r>
+    </w:p>
     <w:p>
       <w:pPr>
         <w:pStyle w:val="Heading2"/>
@@ -88,6 +156,30 @@
     </w:p>
     <w:p>
       <w:pPr>
+        <w:pStyle w:val="ListBullet"/>
+      </w:pPr>
+      <w:r>
+        <w:t>A functional Android app that reliably detects predefined hand gestures.</w:t>
+      </w:r>
+    </w:p>
+    <w:p>
+      <w:pPr>
+        <w:pStyle w:val="ListBullet"/>
+      </w:pPr>
+      <w:r>
+        <w:t>System‑wide actions (scroll, swipe, screenshot) triggered via gestures.</w:t>
+      </w:r>
+    </w:p>
+    <w:p>
+      <w:pPr>
+        <w:pStyle w:val="ListBullet"/>
+      </w:pPr>
+      <w:r>
+        <w:t>Smart activation that reduces accidental triggers and conserves battery.</w:t>
+      </w:r>
+    </w:p>
+    <w:p>
+      <w:pPr>
         <w:pStyle w:val="Heading2"/>
       </w:pPr>
       <w:r>
@@ -96,13 +188,49 @@
     </w:p>
     <w:p>
       <w:pPr>
+        <w:pStyle w:val="ListBullet"/>
+      </w:pPr>
+      <w:r>
+        <w:t>Gesture detection accuracy ≥ 90% in real‑world conditions.</w:t>
+      </w:r>
+    </w:p>
+    <w:p>
+      <w:pPr>
+        <w:pStyle w:val="ListBullet"/>
+      </w:pPr>
+      <w:r>
+        <w:t>User satisfaction score ≥ 4 out of 5 in beta testing.</w:t>
+      </w:r>
+    </w:p>
+    <w:p>
+      <w:pPr>
+        <w:pStyle w:val="ListBullet"/>
+      </w:pPr>
+      <w:r>
+        <w:t>Battery consumption increase ≤ 5% during continuous use.</w:t>
+      </w:r>
+    </w:p>
+    <w:p>
+      <w:pPr>
+        <w:pStyle w:val="ListBullet"/>
+      </w:pPr>
+      <w:r>
+        <w:t>App store rating ≥ 4 stars within the first 3 months.</w:t>
+      </w:r>
+    </w:p>
+    <w:p>
+      <w:pPr>
         <w:pStyle w:val="Heading2"/>
       </w:pPr>
       <w:r>
         <w:t>Monetization Strategy</w:t>
       </w:r>
     </w:p>
-    <w:p/>
+    <w:p>
+      <w:r>
+        <w:t>Paid app on Google Play with optional in‑app purchase for advanced gesture sets or ad‑free experience.</w:t>
+      </w:r>
+    </w:p>
     <w:p>
       <w:pPr>
         <w:pStyle w:val="Heading1"/>
@@ -121,6 +249,38 @@
     </w:p>
     <w:p>
       <w:pPr>
+        <w:pStyle w:val="ListBullet"/>
+      </w:pPr>
+      <w:r>
+        <w:t>Scroll (hand wave up/down)</w:t>
+      </w:r>
+    </w:p>
+    <w:p>
+      <w:pPr>
+        <w:pStyle w:val="ListBullet"/>
+      </w:pPr>
+      <w:r>
+        <w:t>Swipe (left/right palm swipe)</w:t>
+      </w:r>
+    </w:p>
+    <w:p>
+      <w:pPr>
+        <w:pStyle w:val="ListBullet"/>
+      </w:pPr>
+      <w:r>
+        <w:t>Screenshot (fist clench)</w:t>
+      </w:r>
+    </w:p>
+    <w:p>
+      <w:pPr>
+        <w:pStyle w:val="ListBullet"/>
+      </w:pPr>
+      <w:r>
+        <w:t>Smart Activation (face detection to confirm user attention)</w:t>
+      </w:r>
+    </w:p>
+    <w:p>
+      <w:pPr>
         <w:pStyle w:val="Heading2"/>
       </w:pPr>
       <w:r>
@@ -129,6 +289,46 @@
     </w:p>
     <w:p>
       <w:pPr>
+        <w:pStyle w:val="ListBullet"/>
+      </w:pPr>
+      <w:r>
+        <w:t>Real‑time hand landmark detection using ML Kit Pose Detection.</w:t>
+      </w:r>
+    </w:p>
+    <w:p>
+      <w:pPr>
+        <w:pStyle w:val="ListBullet"/>
+      </w:pPr>
+      <w:r>
+        <w:t>Mapping of landmark patterns to predefined gestures.</w:t>
+      </w:r>
+    </w:p>
+    <w:p>
+      <w:pPr>
+        <w:pStyle w:val="ListBullet"/>
+      </w:pPr>
+      <w:r>
+        <w:t>Android Accessibility Service to execute system‑wide actions.</w:t>
+      </w:r>
+    </w:p>
+    <w:p>
+      <w:pPr>
+        <w:pStyle w:val="ListBullet"/>
+      </w:pPr>
+      <w:r>
+        <w:t>Camera feed handling via CameraX.</w:t>
+      </w:r>
+    </w:p>
+    <w:p>
+      <w:pPr>
+        <w:pStyle w:val="ListBullet"/>
+      </w:pPr>
+      <w:r>
+        <w:t>Battery‑optimised processing and background handling.</w:t>
+      </w:r>
+    </w:p>
+    <w:p>
+      <w:pPr>
         <w:pStyle w:val="Heading2"/>
       </w:pPr>
       <w:r>
@@ -137,6 +337,46 @@
     </w:p>
     <w:p>
       <w:pPr>
+        <w:pStyle w:val="ListBullet"/>
+      </w:pPr>
+      <w:r>
+        <w:t>Android SDK</w:t>
+      </w:r>
+    </w:p>
+    <w:p>
+      <w:pPr>
+        <w:pStyle w:val="ListBullet"/>
+      </w:pPr>
+      <w:r>
+        <w:t>Kotlin</w:t>
+      </w:r>
+    </w:p>
+    <w:p>
+      <w:pPr>
+        <w:pStyle w:val="ListBullet"/>
+      </w:pPr>
+      <w:r>
+        <w:t>CameraX</w:t>
+      </w:r>
+    </w:p>
+    <w:p>
+      <w:pPr>
+        <w:pStyle w:val="ListBullet"/>
+      </w:pPr>
+      <w:r>
+        <w:t>Google ML Kit (on‑device pose detection)</w:t>
+      </w:r>
+    </w:p>
+    <w:p>
+      <w:pPr>
+        <w:pStyle w:val="ListBullet"/>
+      </w:pPr>
+      <w:r>
+        <w:t>Android Accessibility Service API</w:t>
+      </w:r>
+    </w:p>
+    <w:p>
+      <w:pPr>
         <w:pStyle w:val="Heading2"/>
       </w:pPr>
       <w:r>
@@ -145,6 +385,38 @@
     </w:p>
     <w:p>
       <w:pPr>
+        <w:pStyle w:val="ListBullet"/>
+      </w:pPr>
+      <w:r>
+        <w:t>Android OS accessibility framework</w:t>
+      </w:r>
+    </w:p>
+    <w:p>
+      <w:pPr>
+        <w:pStyle w:val="ListBullet"/>
+      </w:pPr>
+      <w:r>
+        <w:t>Camera hardware via CameraX</w:t>
+      </w:r>
+    </w:p>
+    <w:p>
+      <w:pPr>
+        <w:pStyle w:val="ListBullet"/>
+      </w:pPr>
+      <w:r>
+        <w:t>ML Kit libraries</w:t>
+      </w:r>
+    </w:p>
+    <w:p>
+      <w:pPr>
+        <w:pStyle w:val="ListBullet"/>
+      </w:pPr>
+      <w:r>
+        <w:t>Face detection module for smart activation</w:t>
+      </w:r>
+    </w:p>
+    <w:p>
+      <w:pPr>
         <w:pStyle w:val="Heading2"/>
       </w:pPr>
       <w:r>
@@ -153,6 +425,30 @@
     </w:p>
     <w:p>
       <w:pPr>
+        <w:pStyle w:val="ListBullet"/>
+      </w:pPr>
+      <w:r>
+        <w:t>Runtime permissions for camera and accessibility service.</w:t>
+      </w:r>
+    </w:p>
+    <w:p>
+      <w:pPr>
+        <w:pStyle w:val="ListBullet"/>
+      </w:pPr>
+      <w:r>
+        <w:t>No data is transmitted off‑device; all processing is on‑device.</w:t>
+      </w:r>
+    </w:p>
+    <w:p>
+      <w:pPr>
+        <w:pStyle w:val="ListBullet"/>
+      </w:pPr>
+      <w:r>
+        <w:t>Compliance with Google Play privacy policies.</w:t>
+      </w:r>
+    </w:p>
+    <w:p>
+      <w:pPr>
         <w:pStyle w:val="Heading2"/>
       </w:pPr>
       <w:r>
@@ -161,6 +457,30 @@
     </w:p>
     <w:p>
       <w:pPr>
+        <w:pStyle w:val="ListBullet"/>
+      </w:pPr>
+      <w:r>
+        <w:t>Gesture recognition latency ≤ 150 ms.</w:t>
+      </w:r>
+    </w:p>
+    <w:p>
+      <w:pPr>
+        <w:pStyle w:val="ListBullet"/>
+      </w:pPr>
+      <w:r>
+        <w:t>Frame processing at ≥ 15 fps on mid‑range devices.</w:t>
+      </w:r>
+    </w:p>
+    <w:p>
+      <w:pPr>
+        <w:pStyle w:val="ListBullet"/>
+      </w:pPr>
+      <w:r>
+        <w:t>Battery impact ≤ 5 % per hour of continuous use.</w:t>
+      </w:r>
+    </w:p>
+    <w:p>
+      <w:pPr>
         <w:pStyle w:val="Heading1"/>
       </w:pPr>
       <w:r>
@@ -177,6 +497,46 @@
     </w:p>
     <w:p>
       <w:pPr>
+        <w:pStyle w:val="ListBullet"/>
+      </w:pPr>
+      <w:r>
+        <w:t>Launch app → Request camera &amp; accessibility permissions → Initialize CameraX feed.</w:t>
+      </w:r>
+    </w:p>
+    <w:p>
+      <w:pPr>
+        <w:pStyle w:val="ListBullet"/>
+      </w:pPr>
+      <w:r>
+        <w:t>Run ML Kit pose detection on each frame → Detect hand landmarks.</w:t>
+      </w:r>
+    </w:p>
+    <w:p>
+      <w:pPr>
+        <w:pStyle w:val="ListBullet"/>
+      </w:pPr>
+      <w:r>
+        <w:t>Apply gesture‑recognition logic → Verify smart activation via face detection.</w:t>
+      </w:r>
+    </w:p>
+    <w:p>
+      <w:pPr>
+        <w:pStyle w:val="ListBullet"/>
+      </w:pPr>
+      <w:r>
+        <w:t>If activation confirmed, trigger corresponding system action via Accessibility Service.</w:t>
+      </w:r>
+    </w:p>
+    <w:p>
+      <w:pPr>
+        <w:pStyle w:val="ListBullet"/>
+      </w:pPr>
+      <w:r>
+        <w:t>Provide visual/audio feedback → Continue loop until app is closed.</w:t>
+      </w:r>
+    </w:p>
+    <w:p>
+      <w:pPr>
         <w:pStyle w:val="Heading1"/>
       </w:pPr>
       <w:r>
@@ -193,6 +553,46 @@
     </w:p>
     <w:p>
       <w:pPr>
+        <w:pStyle w:val="ListBullet"/>
+      </w:pPr>
+      <w:r>
+        <w:t>Full Android app development (Kotlin, CameraX, ML Kit).</w:t>
+      </w:r>
+    </w:p>
+    <w:p>
+      <w:pPr>
+        <w:pStyle w:val="ListBullet"/>
+      </w:pPr>
+      <w:r>
+        <w:t>Gesture detection engine for scroll, swipe, screenshot.</w:t>
+      </w:r>
+    </w:p>
+    <w:p>
+      <w:pPr>
+        <w:pStyle w:val="ListBullet"/>
+      </w:pPr>
+      <w:r>
+        <w:t>Smart activation using on‑device face detection.</w:t>
+      </w:r>
+    </w:p>
+    <w:p>
+      <w:pPr>
+        <w:pStyle w:val="ListBullet"/>
+      </w:pPr>
+      <w:r>
+        <w:t>Accessibility Service integration for system actions.</w:t>
+      </w:r>
+    </w:p>
+    <w:p>
+      <w:pPr>
+        <w:pStyle w:val="ListBullet"/>
+      </w:pPr>
+      <w:r>
+        <w:t>Beta testing, performance optimisation, and documentation.</w:t>
+      </w:r>
+    </w:p>
+    <w:p>
+      <w:pPr>
         <w:pStyle w:val="Heading2"/>
       </w:pPr>
       <w:r>
@@ -201,6 +601,38 @@
     </w:p>
     <w:p>
       <w:pPr>
+        <w:pStyle w:val="ListBullet"/>
+      </w:pPr>
+      <w:r>
+        <w:t>iOS version development.</w:t>
+      </w:r>
+    </w:p>
+    <w:p>
+      <w:pPr>
+        <w:pStyle w:val="ListBullet"/>
+      </w:pPr>
+      <w:r>
+        <w:t>Custom machine‑learning model training from scratch.</w:t>
+      </w:r>
+    </w:p>
+    <w:p>
+      <w:pPr>
+        <w:pStyle w:val="ListBullet"/>
+      </w:pPr>
+      <w:r>
+        <w:t>Hardware accessories or external sensors.</w:t>
+      </w:r>
+    </w:p>
+    <w:p>
+      <w:pPr>
+        <w:pStyle w:val="ListBullet"/>
+      </w:pPr>
+      <w:r>
+        <w:t>Post‑launch marketing or app store optimisation services.</w:t>
+      </w:r>
+    </w:p>
+    <w:p>
+      <w:pPr>
         <w:pStyle w:val="Heading2"/>
       </w:pPr>
       <w:r>
@@ -209,6 +641,46 @@
     </w:p>
     <w:p>
       <w:pPr>
+        <w:pStyle w:val="ListBullet"/>
+      </w:pPr>
+      <w:r>
+        <w:t>Source code repository.</w:t>
+      </w:r>
+    </w:p>
+    <w:p>
+      <w:pPr>
+        <w:pStyle w:val="ListBullet"/>
+      </w:pPr>
+      <w:r>
+        <w:t>Signed APK / AAB ready for Google Play submission.</w:t>
+      </w:r>
+    </w:p>
+    <w:p>
+      <w:pPr>
+        <w:pStyle w:val="ListBullet"/>
+      </w:pPr>
+      <w:r>
+        <w:t>Technical design document.</w:t>
+      </w:r>
+    </w:p>
+    <w:p>
+      <w:pPr>
+        <w:pStyle w:val="ListBullet"/>
+      </w:pPr>
+      <w:r>
+        <w:t>Test plan and test reports.</w:t>
+      </w:r>
+    </w:p>
+    <w:p>
+      <w:pPr>
+        <w:pStyle w:val="ListBullet"/>
+      </w:pPr>
+      <w:r>
+        <w:t>User guide and developer documentation.</w:t>
+      </w:r>
+    </w:p>
+    <w:p>
+      <w:pPr>
         <w:pStyle w:val="Heading2"/>
       </w:pPr>
       <w:r>
@@ -217,13 +689,49 @@
     </w:p>
     <w:p>
       <w:pPr>
+        <w:pStyle w:val="ListBullet"/>
+      </w:pPr>
+      <w:r>
+        <w:t>Phase 1 – Proof of Concept (camera feed &amp; hand landmark detection).</w:t>
+      </w:r>
+    </w:p>
+    <w:p>
+      <w:pPr>
+        <w:pStyle w:val="ListBullet"/>
+      </w:pPr>
+      <w:r>
+        <w:t>Phase 2 – Gesture Logic &amp; On‑Screen Actions.</w:t>
+      </w:r>
+    </w:p>
+    <w:p>
+      <w:pPr>
+        <w:pStyle w:val="ListBullet"/>
+      </w:pPr>
+      <w:r>
+        <w:t>Phase 3 – System Integration &amp; Smart Activation.</w:t>
+      </w:r>
+    </w:p>
+    <w:p>
+      <w:pPr>
+        <w:pStyle w:val="ListBullet"/>
+      </w:pPr>
+      <w:r>
+        <w:t>Phase 4 – Polishing, Performance Tuning &amp; Beta Testing.</w:t>
+      </w:r>
+    </w:p>
+    <w:p>
+      <w:pPr>
         <w:pStyle w:val="Heading2"/>
       </w:pPr>
       <w:r>
         <w:t>Estimated Timeline &amp; Pricing</w:t>
       </w:r>
     </w:p>
-    <w:p/>
+    <w:p>
+      <w:r>
+        <w:t>Approximately 4 months of development; budget to be defined in the Budget &amp; Costing section.</w:t>
+      </w:r>
+    </w:p>
     <w:p>
       <w:pPr>
         <w:pStyle w:val="Heading1"/>
@@ -240,7 +748,11 @@
         <w:t>Estimated Duration</w:t>
       </w:r>
     </w:p>
-    <w:p/>
+    <w:p>
+      <w:r>
+        <w:t>4 months (16 weeks)</w:t>
+      </w:r>
+    </w:p>
     <w:p>
       <w:pPr>
         <w:pStyle w:val="Heading2"/>
@@ -251,6 +763,46 @@
     </w:p>
     <w:p>
       <w:pPr>
+        <w:pStyle w:val="ListBullet"/>
+      </w:pPr>
+      <w:r>
+        <w:t>Project Manager</w:t>
+      </w:r>
+    </w:p>
+    <w:p>
+      <w:pPr>
+        <w:pStyle w:val="ListBullet"/>
+      </w:pPr>
+      <w:r>
+        <w:t>Lead Android Developer</w:t>
+      </w:r>
+    </w:p>
+    <w:p>
+      <w:pPr>
+        <w:pStyle w:val="ListBullet"/>
+      </w:pPr>
+      <w:r>
+        <w:t>ML Engineer (ML Kit integration)</w:t>
+      </w:r>
+    </w:p>
+    <w:p>
+      <w:pPr>
+        <w:pStyle w:val="ListBullet"/>
+      </w:pPr>
+      <w:r>
+        <w:t>UI/UX Designer</w:t>
+      </w:r>
+    </w:p>
+    <w:p>
+      <w:pPr>
+        <w:pStyle w:val="ListBullet"/>
+      </w:pPr>
+      <w:r>
+        <w:t>QA/Test Engineer</w:t>
+      </w:r>
+    </w:p>
+    <w:p>
+      <w:pPr>
         <w:pStyle w:val="Heading2"/>
       </w:pPr>
       <w:r>
@@ -259,6 +811,30 @@
     </w:p>
     <w:p>
       <w:pPr>
+        <w:pStyle w:val="ListBullet"/>
+      </w:pPr>
+      <w:r>
+        <w:t>Google ML Kit SDK availability</w:t>
+      </w:r>
+    </w:p>
+    <w:p>
+      <w:pPr>
+        <w:pStyle w:val="ListBullet"/>
+      </w:pPr>
+      <w:r>
+        <w:t>CameraX library compatibility with target Android versions</w:t>
+      </w:r>
+    </w:p>
+    <w:p>
+      <w:pPr>
+        <w:pStyle w:val="ListBullet"/>
+      </w:pPr>
+      <w:r>
+        <w:t>Access to Android devices for testing (various manufacturers &amp; OS versions)</w:t>
+      </w:r>
+    </w:p>
+    <w:p>
+      <w:pPr>
         <w:pStyle w:val="Heading1"/>
       </w:pPr>
       <w:r>
@@ -273,7 +849,11 @@
         <w:t>Estimated Budget</w:t>
       </w:r>
     </w:p>
-    <w:p/>
+    <w:p>
+      <w:r>
+        <w:t>$80,000 USD</w:t>
+      </w:r>
+    </w:p>
     <w:p>
       <w:pPr>
         <w:pStyle w:val="Heading2"/>
@@ -282,11 +862,171 @@
         <w:t>Cost Breakdown</w:t>
       </w:r>
     </w:p>
-    <w:p>
-      <w:r>
-        <w:t>No cost breakdown provided.</w:t>
-      </w:r>
-    </w:p>
+    <w:tbl>
+      <w:tblPr>
+        <w:tblStyle w:val="LightGrid"/>
+        <w:tblW w:type="auto" w:w="0"/>
+        <w:tblLook w:firstColumn="1" w:firstRow="1" w:lastColumn="0" w:lastRow="0" w:noHBand="0" w:noVBand="1" w:val="04A0"/>
+      </w:tblPr>
+      <w:tblGrid>
+        <w:gridCol w:w="4320"/>
+        <w:gridCol w:w="4320"/>
+      </w:tblGrid>
+      <w:tr>
+        <w:tc>
+          <w:tcPr>
+            <w:tcW w:type="dxa" w:w="4320"/>
+          </w:tcPr>
+          <w:p>
+            <w:r>
+              <w:t>Item</w:t>
+            </w:r>
+          </w:p>
+        </w:tc>
+        <w:tc>
+          <w:tcPr>
+            <w:tcW w:type="dxa" w:w="4320"/>
+          </w:tcPr>
+          <w:p>
+            <w:r>
+              <w:t>Amount</w:t>
+            </w:r>
+          </w:p>
+        </w:tc>
+      </w:tr>
+      <w:tr>
+        <w:tc>
+          <w:tcPr>
+            <w:tcW w:type="dxa" w:w="4320"/>
+          </w:tcPr>
+          <w:p>
+            <w:r>
+              <w:t>Project Management</w:t>
+            </w:r>
+          </w:p>
+        </w:tc>
+        <w:tc>
+          <w:tcPr>
+            <w:tcW w:type="dxa" w:w="4320"/>
+          </w:tcPr>
+          <w:p>
+            <w:r>
+              <w:t>$10,000</w:t>
+            </w:r>
+          </w:p>
+        </w:tc>
+      </w:tr>
+      <w:tr>
+        <w:tc>
+          <w:tcPr>
+            <w:tcW w:type="dxa" w:w="4320"/>
+          </w:tcPr>
+          <w:p>
+            <w:r>
+              <w:t>Android Development</w:t>
+            </w:r>
+          </w:p>
+        </w:tc>
+        <w:tc>
+          <w:tcPr>
+            <w:tcW w:type="dxa" w:w="4320"/>
+          </w:tcPr>
+          <w:p>
+            <w:r>
+              <w:t>$35,000</w:t>
+            </w:r>
+          </w:p>
+        </w:tc>
+      </w:tr>
+      <w:tr>
+        <w:tc>
+          <w:tcPr>
+            <w:tcW w:type="dxa" w:w="4320"/>
+          </w:tcPr>
+          <w:p>
+            <w:r>
+              <w:t>Machine Learning Integration</w:t>
+            </w:r>
+          </w:p>
+        </w:tc>
+        <w:tc>
+          <w:tcPr>
+            <w:tcW w:type="dxa" w:w="4320"/>
+          </w:tcPr>
+          <w:p>
+            <w:r>
+              <w:t>$12,000</w:t>
+            </w:r>
+          </w:p>
+        </w:tc>
+      </w:tr>
+      <w:tr>
+        <w:tc>
+          <w:tcPr>
+            <w:tcW w:type="dxa" w:w="4320"/>
+          </w:tcPr>
+          <w:p>
+            <w:r>
+              <w:t>UI/UX Design</w:t>
+            </w:r>
+          </w:p>
+        </w:tc>
+        <w:tc>
+          <w:tcPr>
+            <w:tcW w:type="dxa" w:w="4320"/>
+          </w:tcPr>
+          <w:p>
+            <w:r>
+              <w:t>$8,000</w:t>
+            </w:r>
+          </w:p>
+        </w:tc>
+      </w:tr>
+      <w:tr>
+        <w:tc>
+          <w:tcPr>
+            <w:tcW w:type="dxa" w:w="4320"/>
+          </w:tcPr>
+          <w:p>
+            <w:r>
+              <w:t>Quality Assurance &amp; Testing</w:t>
+            </w:r>
+          </w:p>
+        </w:tc>
+        <w:tc>
+          <w:tcPr>
+            <w:tcW w:type="dxa" w:w="4320"/>
+          </w:tcPr>
+          <w:p>
+            <w:r>
+              <w:t>$10,000</w:t>
+            </w:r>
+          </w:p>
+        </w:tc>
+      </w:tr>
+      <w:tr>
+        <w:tc>
+          <w:tcPr>
+            <w:tcW w:type="dxa" w:w="4320"/>
+          </w:tcPr>
+          <w:p>
+            <w:r>
+              <w:t>Contingency (10%)</w:t>
+            </w:r>
+          </w:p>
+        </w:tc>
+        <w:tc>
+          <w:tcPr>
+            <w:tcW w:type="dxa" w:w="4320"/>
+          </w:tcPr>
+          <w:p>
+            <w:r>
+              <w:t>$5,000</w:t>
+            </w:r>
+          </w:p>
+        </w:tc>
+      </w:tr>
+    </w:tbl>
     <w:p>
       <w:pPr>
         <w:pStyle w:val="Heading1"/>
@@ -305,10 +1045,87 @@
     </w:p>
     <w:p>
       <w:pPr>
+        <w:pStyle w:val="ListBullet"/>
+      </w:pPr>
+      <w:r>
+        <w:t>False positive/negative gesture detection leading to poor user experience.</w:t>
+      </w:r>
+    </w:p>
+    <w:p>
+      <w:pPr>
+        <w:pStyle w:val="ListBullet"/>
+      </w:pPr>
+      <w:r>
+        <w:t>High battery consumption on older devices.</w:t>
+      </w:r>
+    </w:p>
+    <w:p>
+      <w:pPr>
+        <w:pStyle w:val="ListBullet"/>
+      </w:pPr>
+      <w:r>
+        <w:t>Compatibility issues across diverse Android OEM customizations.</w:t>
+      </w:r>
+    </w:p>
+    <w:p>
+      <w:pPr>
+        <w:pStyle w:val="ListBullet"/>
+      </w:pPr>
+      <w:r>
+        <w:t>Permission denial by users (camera or accessibility).</w:t>
+      </w:r>
+    </w:p>
+    <w:p>
+      <w:pPr>
         <w:pStyle w:val="Heading2"/>
       </w:pPr>
       <w:r>
         <w:t>Mitigation Strategies</w:t>
+      </w:r>
+    </w:p>
+    <w:p>
+      <w:pPr>
+        <w:pStyle w:val="ListBullet"/>
+      </w:pPr>
+      <w:r>
+        <w:t>Iterative testing with diverse device pool and fine‑tuning thresholds.</w:t>
+      </w:r>
+    </w:p>
+    <w:p>
+      <w:pPr>
+        <w:pStyle w:val="ListBullet"/>
+      </w:pPr>
+      <w:r>
+        <w:t>Implement adaptive frame rate and power‑saving modes.</w:t>
+      </w:r>
+    </w:p>
+    <w:p>
+      <w:pPr>
+        <w:pStyle w:val="ListBullet"/>
+      </w:pPr>
+      <w:r>
+        <w:t>Follow Android compatibility guidelines and conduct OEM‑specific testing.</w:t>
+      </w:r>
+    </w:p>
+    <w:p>
+      <w:pPr>
+        <w:pStyle w:val="ListBullet"/>
+      </w:pPr>
+      <w:r>
+        <w:t>Provide clear permission rationale and fallback UI.</w:t>
+      </w:r>
+    </w:p>
+    <w:p>
+      <w:pPr>
+        <w:pStyle w:val="Heading1"/>
+      </w:pPr>
+      <w:r>
+        <w:t>Other Notes</w:t>
+      </w:r>
+    </w:p>
+    <w:p>
+      <w:r>
+        <w:t>The app targets the accessibility and hands‑free utility markets, offering a differentiating feature set that can be expanded with additional gestures in future releases.</w:t>
       </w:r>
     </w:p>
     <w:sectPr>

</xml_diff>

<commit_message>
added for ai parlay pay
</commit_message>
<xml_diff>
--- a/14.AI Project Proposal/project_proposal.docx
+++ b/14.AI Project Proposal/project_proposal.docx
@@ -28,7 +28,7 @@
     </w:p>
     <w:p>
       <w:r>
-        <w:t>Hand Control App</w:t>
+        <w:t>Parlay Pal</w:t>
       </w:r>
     </w:p>
     <w:p>
@@ -50,7 +50,7 @@
     </w:p>
     <w:p>
       <w:r>
-        <w:t>Develop an Android application that uses the front-facing camera and on-device ML to recognize hand gestures and translate them into system commands, enabling true touch‑free control of the smartphone for accessibility and convenience.</w:t>
+        <w:t>An AI‑powered sports betting companion that helps users build smarter parlays, analyze player performance, and compare sportsbook odds through a clean, FanDuel‑inspired mobile interface.</w:t>
       </w:r>
     </w:p>
     <w:p>
@@ -66,7 +66,7 @@
         <w:pStyle w:val="ListBullet"/>
       </w:pPr>
       <w:r>
-        <w:t>Replicate the hand control functionality found in Huawei and Honor devices</w:t>
+        <w:t>Provide an AI‑driven parlay builder with confidence and safety scores</w:t>
       </w:r>
     </w:p>
     <w:p>
@@ -74,7 +74,7 @@
         <w:pStyle w:val="ListBullet"/>
       </w:pPr>
       <w:r>
-        <w:t>Enable users to control smartphone actions using gestures without touching the screen</w:t>
+        <w:t>Aggregate real‑time odds from a primary sportsbook API</w:t>
       </w:r>
     </w:p>
     <w:p>
@@ -82,7 +82,7 @@
         <w:pStyle w:val="ListBullet"/>
       </w:pPr>
       <w:r>
-        <w:t>Provide a smart activation mechanism that works only when the user is looking at the screen</w:t>
+        <w:t>Display live and historical player statistics with sortable leaderboards</w:t>
       </w:r>
     </w:p>
     <w:p>
@@ -90,7 +90,15 @@
         <w:pStyle w:val="ListBullet"/>
       </w:pPr>
       <w:r>
-        <w:t>Deliver a battery‑efficient, low‑latency solution</w:t>
+        <w:t>Offer an insights dashboard with predictive analytics and daily best‑parlay suggestions</w:t>
+      </w:r>
+    </w:p>
+    <w:p>
+      <w:pPr>
+        <w:pStyle w:val="ListBullet"/>
+      </w:pPr>
+      <w:r>
+        <w:t>Deliver a light‑blue, trust‑oriented UI/UX for iOS and Android</w:t>
       </w:r>
     </w:p>
     <w:p>
@@ -114,7 +122,7 @@
         <w:pStyle w:val="ListBullet"/>
       </w:pPr>
       <w:r>
-        <w:t>Build a functional Android app with accurate real‑time hand gesture recognition</w:t>
+        <w:t>Enable users to construct higher‑probability parlays</w:t>
       </w:r>
     </w:p>
     <w:p>
@@ -122,7 +130,7 @@
         <w:pStyle w:val="ListBullet"/>
       </w:pPr>
       <w:r>
-        <w:t>Achieve high detection accuracy while minimizing battery impact</w:t>
+        <w:t>Increase user engagement through real‑time stats and leaderboards</w:t>
       </w:r>
     </w:p>
     <w:p>
@@ -130,7 +138,7 @@
         <w:pStyle w:val="ListBullet"/>
       </w:pPr>
       <w:r>
-        <w:t>Launch the app targeting accessibility and hands‑free utility markets</w:t>
+        <w:t>Monetize via affiliate sportsbook referrals and premium insights</w:t>
       </w:r>
     </w:p>
     <w:p>
@@ -138,7 +146,15 @@
         <w:pStyle w:val="ListBullet"/>
       </w:pPr>
       <w:r>
-        <w:t>Establish a foundation for future monetization or licensing opportunities</w:t>
+        <w:t>Scale odds aggregation to multiple sportsbooks in future phases</w:t>
+      </w:r>
+    </w:p>
+    <w:p>
+      <w:pPr>
+        <w:pStyle w:val="ListBullet"/>
+      </w:pPr>
+      <w:r>
+        <w:t>Foster community interaction through an external Discord server</w:t>
       </w:r>
     </w:p>
     <w:p>
@@ -151,7 +167,7 @@
     </w:p>
     <w:p>
       <w:r>
-        <w:t>Smartphone users seeking hands‑free interaction, especially individuals with accessibility needs</w:t>
+        <w:t>Mobile sports bettors and enthusiasts, primarily in the US market, who seek data‑driven betting assistance</w:t>
       </w:r>
     </w:p>
     <w:p>
@@ -167,7 +183,7 @@
         <w:pStyle w:val="ListBullet"/>
       </w:pPr>
       <w:r>
-        <w:t>A stable Android app that can scroll, swipe, capture screenshots, and activate via gestures</w:t>
+        <w:t>Higher average confidence scores for user‑created parlays</w:t>
       </w:r>
     </w:p>
     <w:p>
@@ -175,7 +191,7 @@
         <w:pStyle w:val="ListBullet"/>
       </w:pPr>
       <w:r>
-        <w:t>Positive user feedback on ease of use and reliability</w:t>
+        <w:t>Improved user retention and daily active usage</w:t>
       </w:r>
     </w:p>
     <w:p>
@@ -183,7 +199,15 @@
         <w:pStyle w:val="ListBullet"/>
       </w:pPr>
       <w:r>
-        <w:t>Compliance with Google Play policies regarding camera and accessibility services</w:t>
+        <w:t>Revenue generation from affiliate commissions and premium subscriptions</w:t>
+      </w:r>
+    </w:p>
+    <w:p>
+      <w:pPr>
+        <w:pStyle w:val="ListBullet"/>
+      </w:pPr>
+      <w:r>
+        <w:t>Positive brand perception as a trustworthy betting aid</w:t>
       </w:r>
     </w:p>
     <w:p>
@@ -199,7 +223,7 @@
         <w:pStyle w:val="ListBullet"/>
       </w:pPr>
       <w:r>
-        <w:t>Gesture recognition accuracy ≥ 90%</w:t>
+        <w:t>Monthly active users (MAU) exceeding 10,000 within 6 months</w:t>
       </w:r>
     </w:p>
     <w:p>
@@ -207,7 +231,7 @@
         <w:pStyle w:val="ListBullet"/>
       </w:pPr>
       <w:r>
-        <w:t>Battery usage increase ≤ 5% during typical usage</w:t>
+        <w:t>Average session length &gt; 5 minutes</w:t>
       </w:r>
     </w:p>
     <w:p>
@@ -215,7 +239,7 @@
         <w:pStyle w:val="ListBullet"/>
       </w:pPr>
       <w:r>
-        <w:t>User satisfaction score ≥ 4 out of 5 in beta testing</w:t>
+        <w:t>Conversion rate of free users to premium subscription &gt; 5%</w:t>
       </w:r>
     </w:p>
     <w:p>
@@ -223,7 +247,15 @@
         <w:pStyle w:val="ListBullet"/>
       </w:pPr>
       <w:r>
-        <w:t>Number of downloads or installations within the first 3 months</w:t>
+        <w:t>Affiliate revenue exceeding $5,000 per month after launch</w:t>
+      </w:r>
+    </w:p>
+    <w:p>
+      <w:pPr>
+        <w:pStyle w:val="ListBullet"/>
+      </w:pPr>
+      <w:r>
+        <w:t>User satisfaction rating ≥ 4.5/5 in app store reviews</w:t>
       </w:r>
     </w:p>
     <w:p>
@@ -234,7 +266,11 @@
         <w:t>Monetization Strategy</w:t>
       </w:r>
     </w:p>
-    <w:p/>
+    <w:p>
+      <w:r>
+        <w:t>Affiliate commissions from sportsbook referrals, with an optional premium subscription for advanced AI insights and daily best‑parlay generation</w:t>
+      </w:r>
+    </w:p>
     <w:p>
       <w:pPr>
         <w:pStyle w:val="Heading1"/>
@@ -256,7 +292,7 @@
         <w:pStyle w:val="ListBullet"/>
       </w:pPr>
       <w:r>
-        <w:t>Scroll via hand wave up/down</w:t>
+        <w:t>AI Parlay Builder</w:t>
       </w:r>
     </w:p>
     <w:p>
@@ -264,7 +300,7 @@
         <w:pStyle w:val="ListBullet"/>
       </w:pPr>
       <w:r>
-        <w:t>Swipe left/right with palm swipe</w:t>
+        <w:t>Real‑Time Stats &amp; Leaderboards</w:t>
       </w:r>
     </w:p>
     <w:p>
@@ -272,7 +308,7 @@
         <w:pStyle w:val="ListBullet"/>
       </w:pPr>
       <w:r>
-        <w:t>Screenshot capture with fist clench</w:t>
+        <w:t>Sportsbook Odds Aggregator</w:t>
       </w:r>
     </w:p>
     <w:p>
@@ -280,7 +316,23 @@
         <w:pStyle w:val="ListBullet"/>
       </w:pPr>
       <w:r>
-        <w:t>Smart activation based on face detection</w:t>
+        <w:t>AI Insights Dashboard</w:t>
+      </w:r>
+    </w:p>
+    <w:p>
+      <w:pPr>
+        <w:pStyle w:val="ListBullet"/>
+      </w:pPr>
+      <w:r>
+        <w:t>FanDuel‑inspired UI/UX</w:t>
+      </w:r>
+    </w:p>
+    <w:p>
+      <w:pPr>
+        <w:pStyle w:val="ListBullet"/>
+      </w:pPr>
+      <w:r>
+        <w:t>Discord community link</w:t>
       </w:r>
     </w:p>
     <w:p>
@@ -296,7 +348,7 @@
         <w:pStyle w:val="ListBullet"/>
       </w:pPr>
       <w:r>
-        <w:t>Real‑time hand landmark detection using Google ML Kit pose detection</w:t>
+        <w:t>Users input or select picks and receive a confidence score and safety score</w:t>
       </w:r>
     </w:p>
     <w:p>
@@ -304,7 +356,7 @@
         <w:pStyle w:val="ListBullet"/>
       </w:pPr>
       <w:r>
-        <w:t>Camera feed handling via CameraX</w:t>
+        <w:t>AI suggests edits to improve parlay risk/reward balance</w:t>
       </w:r>
     </w:p>
     <w:p>
@@ -312,7 +364,7 @@
         <w:pStyle w:val="ListBullet"/>
       </w:pPr>
       <w:r>
-        <w:t>Mapping of gesture patterns to system actions using Android Accessibility Service</w:t>
+        <w:t>Live player stats (last 5/10 games, averages, prop hit rates) with filters and search</w:t>
       </w:r>
     </w:p>
     <w:p>
@@ -320,7 +372,7 @@
         <w:pStyle w:val="ListBullet"/>
       </w:pPr>
       <w:r>
-        <w:t>Face detection to enable smart activation only when user looks at screen</w:t>
+        <w:t>Leaderboard views per league (NBA, NFL, MLB, NHL) sorted by performance metrics</w:t>
       </w:r>
     </w:p>
     <w:p>
@@ -328,7 +380,39 @@
         <w:pStyle w:val="ListBullet"/>
       </w:pPr>
       <w:r>
-        <w:t>Adjustable sensitivity and battery‑optimization settings</w:t>
+        <w:t>Odds aggregation from TheOddsAPI or Bet365, highlighting best odds per prop/line</w:t>
+      </w:r>
+    </w:p>
+    <w:p>
+      <w:pPr>
+        <w:pStyle w:val="ListBullet"/>
+      </w:pPr>
+      <w:r>
+        <w:t>Predictive analytics dashboard showing safe/moderate/risky parlay recommendations</w:t>
+      </w:r>
+    </w:p>
+    <w:p>
+      <w:pPr>
+        <w:pStyle w:val="ListBullet"/>
+      </w:pPr>
+      <w:r>
+        <w:t>Automatically generated daily "Best Parlay" suggestion</w:t>
+      </w:r>
+    </w:p>
+    <w:p>
+      <w:pPr>
+        <w:pStyle w:val="ListBullet"/>
+      </w:pPr>
+      <w:r>
+        <w:t>Top navigation bar with circular league icons for quick content switching</w:t>
+      </w:r>
+    </w:p>
+    <w:p>
+      <w:pPr>
+        <w:pStyle w:val="ListBullet"/>
+      </w:pPr>
+      <w:r>
+        <w:t>Link to external Discord server for community challenges and discussion</w:t>
       </w:r>
     </w:p>
     <w:p>
@@ -344,7 +428,7 @@
         <w:pStyle w:val="ListBullet"/>
       </w:pPr>
       <w:r>
-        <w:t>Android (Kotlin)</w:t>
+        <w:t>Python</w:t>
       </w:r>
     </w:p>
     <w:p>
@@ -352,7 +436,7 @@
         <w:pStyle w:val="ListBullet"/>
       </w:pPr>
       <w:r>
-        <w:t>CameraX</w:t>
+        <w:t>Node.js</w:t>
       </w:r>
     </w:p>
     <w:p>
@@ -360,7 +444,7 @@
         <w:pStyle w:val="ListBullet"/>
       </w:pPr>
       <w:r>
-        <w:t>Google ML Kit (on‑device pose detection)</w:t>
+        <w:t>Flutter</w:t>
       </w:r>
     </w:p>
     <w:p>
@@ -368,7 +452,7 @@
         <w:pStyle w:val="ListBullet"/>
       </w:pPr>
       <w:r>
-        <w:t>Android Accessibility Service</w:t>
+        <w:t>React Native</w:t>
       </w:r>
     </w:p>
     <w:p>
@@ -376,7 +460,39 @@
         <w:pStyle w:val="ListBullet"/>
       </w:pPr>
       <w:r>
-        <w:t>Android Jetpack components</w:t>
+        <w:t>Firebase</w:t>
+      </w:r>
+    </w:p>
+    <w:p>
+      <w:pPr>
+        <w:pStyle w:val="ListBullet"/>
+      </w:pPr>
+      <w:r>
+        <w:t>Supabase</w:t>
+      </w:r>
+    </w:p>
+    <w:p>
+      <w:pPr>
+        <w:pStyle w:val="ListBullet"/>
+      </w:pPr>
+      <w:r>
+        <w:t>ESPN API</w:t>
+      </w:r>
+    </w:p>
+    <w:p>
+      <w:pPr>
+        <w:pStyle w:val="ListBullet"/>
+      </w:pPr>
+      <w:r>
+        <w:t>SportDataAPI</w:t>
+      </w:r>
+    </w:p>
+    <w:p>
+      <w:pPr>
+        <w:pStyle w:val="ListBullet"/>
+      </w:pPr>
+      <w:r>
+        <w:t>TheOddsAPI</w:t>
       </w:r>
     </w:p>
     <w:p>
@@ -389,6 +505,38 @@
     </w:p>
     <w:p>
       <w:pPr>
+        <w:pStyle w:val="ListBullet"/>
+      </w:pPr>
+      <w:r>
+        <w:t>Sportsbook odds API (TheOddsAPI or Bet365)</w:t>
+      </w:r>
+    </w:p>
+    <w:p>
+      <w:pPr>
+        <w:pStyle w:val="ListBullet"/>
+      </w:pPr>
+      <w:r>
+        <w:t>Sports data APIs (ESPN, SportDataAPI)</w:t>
+      </w:r>
+    </w:p>
+    <w:p>
+      <w:pPr>
+        <w:pStyle w:val="ListBullet"/>
+      </w:pPr>
+      <w:r>
+        <w:t>Firebase/Auth or Supabase for user authentication and data storage</w:t>
+      </w:r>
+    </w:p>
+    <w:p>
+      <w:pPr>
+        <w:pStyle w:val="ListBullet"/>
+      </w:pPr>
+      <w:r>
+        <w:t>Discord webhook for community link (optional)</w:t>
+      </w:r>
+    </w:p>
+    <w:p>
+      <w:pPr>
         <w:pStyle w:val="Heading2"/>
       </w:pPr>
       <w:r>
@@ -400,7 +548,7 @@
         <w:pStyle w:val="ListBullet"/>
       </w:pPr>
       <w:r>
-        <w:t>Request and handle CAMERA permission transparently</w:t>
+        <w:t>Encryption of data at rest and in transit</w:t>
       </w:r>
     </w:p>
     <w:p>
@@ -408,7 +556,7 @@
         <w:pStyle w:val="ListBullet"/>
       </w:pPr>
       <w:r>
-        <w:t>All video processing performed on device, no external data transmission</w:t>
+        <w:t>Compliance with GDPR and CCPA for user privacy</w:t>
       </w:r>
     </w:p>
     <w:p>
@@ -416,7 +564,15 @@
         <w:pStyle w:val="ListBullet"/>
       </w:pPr>
       <w:r>
-        <w:t>Compliance with Google Play privacy policy and accessibility service guidelines</w:t>
+        <w:t>Secure authentication via Firebase Auth or Supabase Auth</w:t>
+      </w:r>
+    </w:p>
+    <w:p>
+      <w:pPr>
+        <w:pStyle w:val="ListBullet"/>
+      </w:pPr>
+      <w:r>
+        <w:t>Regular security audits of API integrations</w:t>
       </w:r>
     </w:p>
     <w:p>
@@ -432,7 +588,7 @@
         <w:pStyle w:val="ListBullet"/>
       </w:pPr>
       <w:r>
-        <w:t>Detection latency &lt; 100 ms per frame</w:t>
+        <w:t>Odds and stats refreshed within 5 seconds of request</w:t>
       </w:r>
     </w:p>
     <w:p>
@@ -440,7 +596,7 @@
         <w:pStyle w:val="ListBullet"/>
       </w:pPr>
       <w:r>
-        <w:t>Memory footprint ≤ 100 MB</w:t>
+        <w:t>App launch time under 2 seconds on typical devices</w:t>
       </w:r>
     </w:p>
     <w:p>
@@ -448,7 +604,15 @@
         <w:pStyle w:val="ListBullet"/>
       </w:pPr>
       <w:r>
-        <w:t>Battery impact minimal, with smart activation reducing unnecessary processing</w:t>
+        <w:t>99.9% backend service uptime</w:t>
+      </w:r>
+    </w:p>
+    <w:p>
+      <w:pPr>
+        <w:pStyle w:val="ListBullet"/>
+      </w:pPr>
+      <w:r>
+        <w:t>Scalable backend to support at least 50,000 concurrent users</w:t>
       </w:r>
     </w:p>
     <w:p>
@@ -472,7 +636,7 @@
         <w:pStyle w:val="ListBullet"/>
       </w:pPr>
       <w:r>
-        <w:t>User launches the app</w:t>
+        <w:t>Launch Screen → Home (AI Parlay Builder)</w:t>
       </w:r>
     </w:p>
     <w:p>
@@ -480,7 +644,7 @@
         <w:pStyle w:val="ListBullet"/>
       </w:pPr>
       <w:r>
-        <w:t>App requests camera permission</w:t>
+        <w:t>Select league via top navigation bar</w:t>
       </w:r>
     </w:p>
     <w:p>
@@ -488,7 +652,7 @@
         <w:pStyle w:val="ListBullet"/>
       </w:pPr>
       <w:r>
-        <w:t>Live camera feed starts via CameraX</w:t>
+        <w:t>Enter picks → Receive confidence and safety scores</w:t>
       </w:r>
     </w:p>
     <w:p>
@@ -496,7 +660,7 @@
         <w:pStyle w:val="ListBullet"/>
       </w:pPr>
       <w:r>
-        <w:t>Face detection checks if user is looking at screen (smart activation)</w:t>
+        <w:t>Review AI suggested edits</w:t>
       </w:r>
     </w:p>
     <w:p>
@@ -504,7 +668,7 @@
         <w:pStyle w:val="ListBullet"/>
       </w:pPr>
       <w:r>
-        <w:t>ML Kit processes frames to identify hand landmarks</w:t>
+        <w:t>Save or share parlay</w:t>
       </w:r>
     </w:p>
     <w:p>
@@ -512,7 +676,7 @@
         <w:pStyle w:val="ListBullet"/>
       </w:pPr>
       <w:r>
-        <w:t>Recognized gesture is matched to predefined actions</w:t>
+        <w:t>Access Insights Dashboard for predictive suggestions</w:t>
       </w:r>
     </w:p>
     <w:p>
@@ -520,7 +684,7 @@
         <w:pStyle w:val="ListBullet"/>
       </w:pPr>
       <w:r>
-        <w:t>Accessibility Service executes the corresponding system command</w:t>
+        <w:t>Navigate to Leaderboards or Player Stats pages</w:t>
       </w:r>
     </w:p>
     <w:p>
@@ -528,7 +692,15 @@
         <w:pStyle w:val="ListBullet"/>
       </w:pPr>
       <w:r>
-        <w:t>Feedback (visual/toast) is shown to confirm the action</w:t>
+        <w:t>Visit Settings to join Discord community</w:t>
+      </w:r>
+    </w:p>
+    <w:p>
+      <w:pPr>
+        <w:pStyle w:val="ListBullet"/>
+      </w:pPr>
+      <w:r>
+        <w:t>Logout</w:t>
       </w:r>
     </w:p>
     <w:p>
@@ -552,7 +724,7 @@
         <w:pStyle w:val="ListBullet"/>
       </w:pPr>
       <w:r>
-        <w:t>Design and development of the Android Hand Control app</w:t>
+        <w:t>iOS and Android mobile applications</w:t>
       </w:r>
     </w:p>
     <w:p>
@@ -560,7 +732,7 @@
         <w:pStyle w:val="ListBullet"/>
       </w:pPr>
       <w:r>
-        <w:t>Implementation of scroll, swipe, screenshot, and smart activation features</w:t>
+        <w:t>Backend services for AI scoring, odds aggregation, and data storage</w:t>
       </w:r>
     </w:p>
     <w:p>
@@ -568,7 +740,7 @@
         <w:pStyle w:val="ListBullet"/>
       </w:pPr>
       <w:r>
-        <w:t>Integration with Android Accessibility Service</w:t>
+        <w:t>Integration with primary sportsbook API and sports data APIs</w:t>
       </w:r>
     </w:p>
     <w:p>
@@ -576,7 +748,7 @@
         <w:pStyle w:val="ListBullet"/>
       </w:pPr>
       <w:r>
-        <w:t>Full testing cycle including beta testing</w:t>
+        <w:t>Firebase or Supabase authentication and database</w:t>
       </w:r>
     </w:p>
     <w:p>
@@ -584,7 +756,15 @@
         <w:pStyle w:val="ListBullet"/>
       </w:pPr>
       <w:r>
-        <w:t>User documentation and developer hand‑over</w:t>
+        <w:t>UI/UX design assets reflecting FanDuel style</w:t>
+      </w:r>
+    </w:p>
+    <w:p>
+      <w:pPr>
+        <w:pStyle w:val="ListBullet"/>
+      </w:pPr>
+      <w:r>
+        <w:t>Discord community setup and linking</w:t>
       </w:r>
     </w:p>
     <w:p>
@@ -600,7 +780,7 @@
         <w:pStyle w:val="ListBullet"/>
       </w:pPr>
       <w:r>
-        <w:t>iOS version development</w:t>
+        <w:t>In‑app social feed, messaging, or direct community chat</w:t>
       </w:r>
     </w:p>
     <w:p>
@@ -608,7 +788,7 @@
         <w:pStyle w:val="ListBullet"/>
       </w:pPr>
       <w:r>
-        <w:t>Custom deep‑learning model training</w:t>
+        <w:t>Multi‑sportsbook aggregation beyond the initial API</w:t>
       </w:r>
     </w:p>
     <w:p>
@@ -616,7 +796,23 @@
         <w:pStyle w:val="ListBullet"/>
       </w:pPr>
       <w:r>
-        <w:t>Backend server components or cloud services</w:t>
+        <w:t>Advanced machine‑learning models for parlay prediction (Phase 1 only basic algorithm)</w:t>
+      </w:r>
+    </w:p>
+    <w:p>
+      <w:pPr>
+        <w:pStyle w:val="ListBullet"/>
+      </w:pPr>
+      <w:r>
+        <w:t>Desktop/web version of the application</w:t>
+      </w:r>
+    </w:p>
+    <w:p>
+      <w:pPr>
+        <w:pStyle w:val="ListBullet"/>
+      </w:pPr>
+      <w:r>
+        <w:t>Legal consulting beyond standard compliance</w:t>
       </w:r>
     </w:p>
     <w:p>
@@ -632,7 +828,7 @@
         <w:pStyle w:val="ListBullet"/>
       </w:pPr>
       <w:r>
-        <w:t>Complete source code repository</w:t>
+        <w:t>Complete iOS and Android app binaries</w:t>
       </w:r>
     </w:p>
     <w:p>
@@ -640,7 +836,7 @@
         <w:pStyle w:val="ListBullet"/>
       </w:pPr>
       <w:r>
-        <w:t>Signed release APK (or AAB) ready for Google Play</w:t>
+        <w:t>Backend API documentation</w:t>
       </w:r>
     </w:p>
     <w:p>
@@ -648,7 +844,7 @@
         <w:pStyle w:val="ListBullet"/>
       </w:pPr>
       <w:r>
-        <w:t>Technical design document</w:t>
+        <w:t>Design mockups and style guide</w:t>
       </w:r>
     </w:p>
     <w:p>
@@ -656,7 +852,7 @@
         <w:pStyle w:val="ListBullet"/>
       </w:pPr>
       <w:r>
-        <w:t>Test plan and test results</w:t>
+        <w:t>Deployment to App Store and Google Play</w:t>
       </w:r>
     </w:p>
     <w:p>
@@ -664,7 +860,7 @@
         <w:pStyle w:val="ListBullet"/>
       </w:pPr>
       <w:r>
-        <w:t>User guide and quick‑start tutorial</w:t>
+        <w:t>User guide and onboarding materials</w:t>
       </w:r>
     </w:p>
     <w:p>
@@ -680,7 +876,7 @@
         <w:pStyle w:val="ListBullet"/>
       </w:pPr>
       <w:r>
-        <w:t>Phase 1 – Proof of Concept: Camera feed and ML Kit hand detection</w:t>
+        <w:t>Requirement gathering and specification</w:t>
       </w:r>
     </w:p>
     <w:p>
@@ -688,7 +884,7 @@
         <w:pStyle w:val="ListBullet"/>
       </w:pPr>
       <w:r>
-        <w:t>Phase 2 – Gesture Logic &amp; Actions: Map gestures to UI feedback</w:t>
+        <w:t>UX/UI design completion</w:t>
       </w:r>
     </w:p>
     <w:p>
@@ -696,7 +892,7 @@
         <w:pStyle w:val="ListBullet"/>
       </w:pPr>
       <w:r>
-        <w:t>Phase 3 – System Integration: Accessibility Service and smart activation</w:t>
+        <w:t>Backend infrastructure setup</w:t>
       </w:r>
     </w:p>
     <w:p>
@@ -704,7 +900,7 @@
         <w:pStyle w:val="ListBullet"/>
       </w:pPr>
       <w:r>
-        <w:t>Phase 4 – Polishing &amp; Testing: Optimization, beta testing, bug fixes</w:t>
+        <w:t>MVP development (core features)</w:t>
       </w:r>
     </w:p>
     <w:p>
@@ -712,7 +908,23 @@
         <w:pStyle w:val="ListBullet"/>
       </w:pPr>
       <w:r>
-        <w:t>Final Release: Production build and deployment preparation</w:t>
+        <w:t>Internal QA and testing</w:t>
+      </w:r>
+    </w:p>
+    <w:p>
+      <w:pPr>
+        <w:pStyle w:val="ListBullet"/>
+      </w:pPr>
+      <w:r>
+        <w:t>Beta release to selected users</w:t>
+      </w:r>
+    </w:p>
+    <w:p>
+      <w:pPr>
+        <w:pStyle w:val="ListBullet"/>
+      </w:pPr>
+      <w:r>
+        <w:t>Launch on app stores</w:t>
       </w:r>
     </w:p>
     <w:p>
@@ -740,7 +952,11 @@
         <w:t>Estimated Duration</w:t>
       </w:r>
     </w:p>
-    <w:p/>
+    <w:p>
+      <w:r>
+        <w:t>6 months</w:t>
+      </w:r>
+    </w:p>
     <w:p>
       <w:pPr>
         <w:pStyle w:val="Heading2"/>
@@ -762,15 +978,7 @@
         <w:pStyle w:val="ListBullet"/>
       </w:pPr>
       <w:r>
-        <w:t>Android Developer</w:t>
-      </w:r>
-    </w:p>
-    <w:p>
-      <w:pPr>
-        <w:pStyle w:val="ListBullet"/>
-      </w:pPr>
-      <w:r>
-        <w:t>Machine Learning Engineer</w:t>
+        <w:t>Product Owner</w:t>
       </w:r>
     </w:p>
     <w:p>
@@ -786,7 +994,39 @@
         <w:pStyle w:val="ListBullet"/>
       </w:pPr>
       <w:r>
-        <w:t>Quality Assurance Tester</w:t>
+        <w:t>Mobile Developer (Flutter/React Native)</w:t>
+      </w:r>
+    </w:p>
+    <w:p>
+      <w:pPr>
+        <w:pStyle w:val="ListBullet"/>
+      </w:pPr>
+      <w:r>
+        <w:t>Backend Developer (Python/Node.js)</w:t>
+      </w:r>
+    </w:p>
+    <w:p>
+      <w:pPr>
+        <w:pStyle w:val="ListBullet"/>
+      </w:pPr>
+      <w:r>
+        <w:t>Data Engineer</w:t>
+      </w:r>
+    </w:p>
+    <w:p>
+      <w:pPr>
+        <w:pStyle w:val="ListBullet"/>
+      </w:pPr>
+      <w:r>
+        <w:t>QA Tester</w:t>
+      </w:r>
+    </w:p>
+    <w:p>
+      <w:pPr>
+        <w:pStyle w:val="ListBullet"/>
+      </w:pPr>
+      <w:r>
+        <w:t>Community Manager (Discord)</w:t>
       </w:r>
     </w:p>
     <w:p>
@@ -802,7 +1042,7 @@
         <w:pStyle w:val="ListBullet"/>
       </w:pPr>
       <w:r>
-        <w:t>Google ML Kit SDK</w:t>
+        <w:t>Access to TheOddsAPI or Bet365 API credentials</w:t>
       </w:r>
     </w:p>
     <w:p>
@@ -810,7 +1050,7 @@
         <w:pStyle w:val="ListBullet"/>
       </w:pPr>
       <w:r>
-        <w:t>CameraX library</w:t>
+        <w:t>Access to ESPN or SportDataAPI keys</w:t>
       </w:r>
     </w:p>
     <w:p>
@@ -818,7 +1058,7 @@
         <w:pStyle w:val="ListBullet"/>
       </w:pPr>
       <w:r>
-        <w:t>Android OS version 8.0 (API 26) or higher</w:t>
+        <w:t>Firebase or Supabase account provisioning</w:t>
       </w:r>
     </w:p>
     <w:p>
@@ -826,7 +1066,7 @@
         <w:pStyle w:val="ListBullet"/>
       </w:pPr>
       <w:r>
-        <w:t>Device camera hardware</w:t>
+        <w:t>Discord server creation and moderation plan</w:t>
       </w:r>
     </w:p>
     <w:p>
@@ -880,7 +1120,7 @@
         <w:pStyle w:val="ListBullet"/>
       </w:pPr>
       <w:r>
-        <w:t>Inaccurate gesture recognition leading to false actions</w:t>
+        <w:t>High costs or rate limits from sportsbook/ sports data APIs</w:t>
       </w:r>
     </w:p>
     <w:p>
@@ -888,7 +1128,7 @@
         <w:pStyle w:val="ListBullet"/>
       </w:pPr>
       <w:r>
-        <w:t>High battery consumption if smart activation fails</w:t>
+        <w:t>Regulatory/legal issues related to gambling advice</w:t>
       </w:r>
     </w:p>
     <w:p>
@@ -896,7 +1136,7 @@
         <w:pStyle w:val="ListBullet"/>
       </w:pPr>
       <w:r>
-        <w:t>Privacy concerns around camera usage</w:t>
+        <w:t>Latency or reliability problems with real‑time data feeds</w:t>
       </w:r>
     </w:p>
     <w:p>
@@ -904,7 +1144,15 @@
         <w:pStyle w:val="ListBullet"/>
       </w:pPr>
       <w:r>
-        <w:t>App rejection due to Accessibility Service policy violations</w:t>
+        <w:t>Low user adoption without robust marketing</w:t>
+      </w:r>
+    </w:p>
+    <w:p>
+      <w:pPr>
+        <w:pStyle w:val="ListBullet"/>
+      </w:pPr>
+      <w:r>
+        <w:t>AI scoring inaccuracies leading to user distrust</w:t>
       </w:r>
     </w:p>
     <w:p>
@@ -920,7 +1168,7 @@
         <w:pStyle w:val="ListBullet"/>
       </w:pPr>
       <w:r>
-        <w:t>Implement extensive gesture testing and adjustable sensitivity thresholds</w:t>
+        <w:t>Negotiate API usage tiers and monitor cost; implement fallback data sources</w:t>
       </w:r>
     </w:p>
     <w:p>
@@ -928,7 +1176,7 @@
         <w:pStyle w:val="ListBullet"/>
       </w:pPr>
       <w:r>
-        <w:t>Optimize processing pipelines and enforce smart activation checks</w:t>
+        <w:t>Consult legal counsel to ensure compliance with gambling regulations in target regions</w:t>
       </w:r>
     </w:p>
     <w:p>
@@ -936,7 +1184,7 @@
         <w:pStyle w:val="ListBullet"/>
       </w:pPr>
       <w:r>
-        <w:t>Ensure all video data stays on device and provide clear permission dialogs</w:t>
+        <w:t>Implement caching and fallback mechanisms for data retrieval</w:t>
       </w:r>
     </w:p>
     <w:p>
@@ -944,7 +1192,28 @@
         <w:pStyle w:val="ListBullet"/>
       </w:pPr>
       <w:r>
-        <w:t>Conduct compliance review with Google Play policies before submission</w:t>
+        <w:t>Plan pre‑launch marketing and leverage Discord community for early adopters</w:t>
+      </w:r>
+    </w:p>
+    <w:p>
+      <w:pPr>
+        <w:pStyle w:val="ListBullet"/>
+      </w:pPr>
+      <w:r>
+        <w:t>Start with transparent confidence scoring; iterate AI model based on user feedback</w:t>
+      </w:r>
+    </w:p>
+    <w:p>
+      <w:pPr>
+        <w:pStyle w:val="Heading1"/>
+      </w:pPr>
+      <w:r>
+        <w:t>Other Notes</w:t>
+      </w:r>
+    </w:p>
+    <w:p>
+      <w:r>
+        <w:t>Phase 1 focuses on a single sportsbook API and a basic algorithmic scoring system; multi‑sportsbook support and advanced ML models are planned for future iterations.</w:t>
       </w:r>
     </w:p>
     <w:sectPr>

</xml_diff>